<commit_message>
UPDATED MY BIT - NATHAN
</commit_message>
<xml_diff>
--- a/group report 5.docx
+++ b/group report 5.docx
@@ -243,7 +243,7 @@
           <w:noProof/>
         </w:rPr>
         <w:drawing>
-          <wp:anchor distT="0" distB="0" distL="114300" distR="114300" simplePos="0" relativeHeight="251658240" behindDoc="0" locked="0" layoutInCell="0" hidden="0" allowOverlap="0">
+          <wp:anchor distT="0" distB="0" distL="114300" distR="114300" simplePos="0" relativeHeight="251657216" behindDoc="0" locked="0" layoutInCell="0" hidden="0" allowOverlap="0">
             <wp:simplePos x="0" y="0"/>
             <wp:positionH relativeFrom="margin">
               <wp:posOffset>1590675</wp:posOffset>
@@ -264,7 +264,7 @@
                     <pic:cNvPicPr preferRelativeResize="0"/>
                   </pic:nvPicPr>
                   <pic:blipFill>
-                    <a:blip r:embed="rId5"/>
+                    <a:blip r:embed="rId7"/>
                     <a:srcRect l="12340" t="14538" r="65383" b="42417"/>
                     <a:stretch>
                       <a:fillRect/>
@@ -306,7 +306,7 @@
           <w:noProof/>
         </w:rPr>
         <w:drawing>
-          <wp:anchor distT="0" distB="0" distL="114300" distR="114300" simplePos="0" relativeHeight="251659264" behindDoc="0" locked="0" layoutInCell="0" hidden="0" allowOverlap="0">
+          <wp:anchor distT="0" distB="0" distL="114300" distR="114300" simplePos="0" relativeHeight="251658240" behindDoc="0" locked="0" layoutInCell="0" hidden="0" allowOverlap="0">
             <wp:simplePos x="0" y="0"/>
             <wp:positionH relativeFrom="margin">
               <wp:posOffset>0</wp:posOffset>
@@ -327,7 +327,7 @@
                     <pic:cNvPicPr preferRelativeResize="0"/>
                   </pic:nvPicPr>
                   <pic:blipFill>
-                    <a:blip r:embed="rId6"/>
+                    <a:blip r:embed="rId8"/>
                     <a:srcRect l="6731" t="54162" r="52564" b="6498"/>
                     <a:stretch>
                       <a:fillRect/>
@@ -374,7 +374,7 @@
           <w:noProof/>
         </w:rPr>
         <w:drawing>
-          <wp:anchor distT="0" distB="0" distL="114300" distR="114300" simplePos="0" relativeHeight="251660288" behindDoc="0" locked="0" layoutInCell="0" hidden="0" allowOverlap="0">
+          <wp:anchor distT="0" distB="0" distL="114300" distR="114300" simplePos="0" relativeHeight="251659264" behindDoc="0" locked="0" layoutInCell="0" hidden="0" allowOverlap="0">
             <wp:simplePos x="0" y="0"/>
             <wp:positionH relativeFrom="margin">
               <wp:posOffset>2336165</wp:posOffset>
@@ -395,7 +395,7 @@
                     <pic:cNvPicPr preferRelativeResize="0"/>
                   </pic:nvPicPr>
                   <pic:blipFill>
-                    <a:blip r:embed="rId7"/>
+                    <a:blip r:embed="rId9"/>
                     <a:srcRect l="17628" t="69840" r="70673" b="15337"/>
                     <a:stretch>
                       <a:fillRect/>
@@ -524,7 +524,10 @@
     </w:p>
     <w:p>
       <w:r>
-        <w:t xml:space="preserve">Then the game will start, displaying the reference board. If either player chooses a box that is already taken or unavailable, the next players turn will start. </w:t>
+        <w:t>Then the game will start, displaying the reference board. If either player chooses a box that is already taken or unavailable, th</w:t>
+      </w:r>
+      <w:r>
+        <w:t>e next players turn will start.</w:t>
       </w:r>
     </w:p>
     <w:p>
@@ -532,97 +535,119 @@
         <w:rPr>
           <w:noProof/>
         </w:rPr>
-        <w:drawing>
-          <wp:anchor distT="0" distB="0" distL="114300" distR="114300" simplePos="0" relativeHeight="251661312" behindDoc="0" locked="0" layoutInCell="0" hidden="0" allowOverlap="0">
-            <wp:simplePos x="0" y="0"/>
-            <wp:positionH relativeFrom="margin">
-              <wp:posOffset>3133725</wp:posOffset>
-            </wp:positionH>
-            <wp:positionV relativeFrom="paragraph">
-              <wp:posOffset>236855</wp:posOffset>
-            </wp:positionV>
-            <wp:extent cx="2924175" cy="4438650"/>
-            <wp:effectExtent l="0" t="0" r="0" b="0"/>
-            <wp:wrapSquare wrapText="bothSides" distT="0" distB="0" distL="114300" distR="114300"/>
-            <wp:docPr id="9" name="image20.png"/>
-            <wp:cNvGraphicFramePr/>
-            <a:graphic xmlns:a="http://schemas.openxmlformats.org/drawingml/2006/main">
-              <a:graphicData uri="http://schemas.openxmlformats.org/drawingml/2006/picture">
-                <pic:pic xmlns:pic="http://schemas.openxmlformats.org/drawingml/2006/picture">
-                  <pic:nvPicPr>
-                    <pic:cNvPr id="0" name="image20.png"/>
-                    <pic:cNvPicPr preferRelativeResize="0"/>
-                  </pic:nvPicPr>
-                  <pic:blipFill>
-                    <a:blip r:embed="rId8"/>
-                    <a:srcRect l="8173" t="6271" r="58814" b="7355"/>
-                    <a:stretch>
-                      <a:fillRect/>
-                    </a:stretch>
-                  </pic:blipFill>
-                  <pic:spPr>
-                    <a:xfrm>
-                      <a:off x="0" y="0"/>
-                      <a:ext cx="2924175" cy="4438650"/>
-                    </a:xfrm>
-                    <a:prstGeom prst="rect">
-                      <a:avLst/>
-                    </a:prstGeom>
-                    <a:ln/>
-                  </pic:spPr>
-                </pic:pic>
-              </a:graphicData>
-            </a:graphic>
-          </wp:anchor>
-        </w:drawing>
-      </w:r>
-      <w:r>
-        <w:rPr>
-          <w:noProof/>
-        </w:rPr>
-        <w:drawing>
-          <wp:anchor distT="0" distB="0" distL="114300" distR="114300" simplePos="0" relativeHeight="251662336" behindDoc="0" locked="0" layoutInCell="0" hidden="0" allowOverlap="0">
-            <wp:simplePos x="0" y="0"/>
-            <wp:positionH relativeFrom="margin">
-              <wp:posOffset>-123824</wp:posOffset>
-            </wp:positionH>
-            <wp:positionV relativeFrom="paragraph">
-              <wp:posOffset>233680</wp:posOffset>
-            </wp:positionV>
-            <wp:extent cx="2914650" cy="4476750"/>
-            <wp:effectExtent l="0" t="0" r="0" b="0"/>
-            <wp:wrapSquare wrapText="bothSides" distT="0" distB="0" distL="114300" distR="114300"/>
-            <wp:docPr id="10" name="image21.png"/>
-            <wp:cNvGraphicFramePr/>
-            <a:graphic xmlns:a="http://schemas.openxmlformats.org/drawingml/2006/main">
-              <a:graphicData uri="http://schemas.openxmlformats.org/drawingml/2006/picture">
-                <pic:pic xmlns:pic="http://schemas.openxmlformats.org/drawingml/2006/picture">
-                  <pic:nvPicPr>
-                    <pic:cNvPr id="0" name="image21.png"/>
-                    <pic:cNvPicPr preferRelativeResize="0"/>
-                  </pic:nvPicPr>
-                  <pic:blipFill>
-                    <a:blip r:embed="rId9"/>
-                    <a:srcRect l="10416" t="20810" r="63141" b="5928"/>
-                    <a:stretch>
-                      <a:fillRect/>
-                    </a:stretch>
-                  </pic:blipFill>
-                  <pic:spPr>
-                    <a:xfrm>
-                      <a:off x="0" y="0"/>
-                      <a:ext cx="2914650" cy="4476750"/>
-                    </a:xfrm>
-                    <a:prstGeom prst="rect">
-                      <a:avLst/>
-                    </a:prstGeom>
-                    <a:ln/>
-                  </pic:spPr>
-                </pic:pic>
-              </a:graphicData>
-            </a:graphic>
-          </wp:anchor>
-        </w:drawing>
+        <mc:AlternateContent>
+          <mc:Choice Requires="wpg">
+            <w:drawing>
+              <wp:inline distT="0" distB="0" distL="0" distR="0">
+                <wp:extent cx="6173812" cy="4476750"/>
+                <wp:effectExtent l="19050" t="19050" r="17780" b="19050"/>
+                <wp:docPr id="2" name="Group 2"/>
+                <wp:cNvGraphicFramePr/>
+                <a:graphic xmlns:a="http://schemas.openxmlformats.org/drawingml/2006/main">
+                  <a:graphicData uri="http://schemas.microsoft.com/office/word/2010/wordprocessingGroup">
+                    <wpg:wgp>
+                      <wpg:cNvGrpSpPr/>
+                      <wpg:grpSpPr>
+                        <a:xfrm>
+                          <a:off x="0" y="0"/>
+                          <a:ext cx="6173812" cy="4476750"/>
+                          <a:chOff x="0" y="0"/>
+                          <a:chExt cx="6173812" cy="4476750"/>
+                        </a:xfrm>
+                      </wpg:grpSpPr>
+                      <pic:pic xmlns:pic="http://schemas.openxmlformats.org/drawingml/2006/picture">
+                        <pic:nvPicPr>
+                          <pic:cNvPr id="9" name="image20.png"/>
+                          <pic:cNvPicPr/>
+                        </pic:nvPicPr>
+                        <pic:blipFill>
+                          <a:blip r:embed="rId10"/>
+                          <a:srcRect l="8173" t="6271" r="58814" b="7355"/>
+                          <a:stretch>
+                            <a:fillRect/>
+                          </a:stretch>
+                        </pic:blipFill>
+                        <pic:spPr>
+                          <a:xfrm>
+                            <a:off x="3249637" y="0"/>
+                            <a:ext cx="2924175" cy="4438650"/>
+                          </a:xfrm>
+                          <a:prstGeom prst="rect">
+                            <a:avLst/>
+                          </a:prstGeom>
+                          <a:ln>
+                            <a:solidFill>
+                              <a:schemeClr val="accent1"/>
+                            </a:solidFill>
+                          </a:ln>
+                        </pic:spPr>
+                      </pic:pic>
+                      <pic:pic xmlns:pic="http://schemas.openxmlformats.org/drawingml/2006/picture">
+                        <pic:nvPicPr>
+                          <pic:cNvPr id="10" name="image21.png"/>
+                          <pic:cNvPicPr/>
+                        </pic:nvPicPr>
+                        <pic:blipFill>
+                          <a:blip r:embed="rId11"/>
+                          <a:srcRect l="10416" t="20810" r="63141" b="5928"/>
+                          <a:stretch>
+                            <a:fillRect/>
+                          </a:stretch>
+                        </pic:blipFill>
+                        <pic:spPr>
+                          <a:xfrm>
+                            <a:off x="0" y="0"/>
+                            <a:ext cx="2914650" cy="4476750"/>
+                          </a:xfrm>
+                          <a:prstGeom prst="rect">
+                            <a:avLst/>
+                          </a:prstGeom>
+                          <a:ln>
+                            <a:solidFill>
+                              <a:schemeClr val="accent1"/>
+                            </a:solidFill>
+                          </a:ln>
+                        </pic:spPr>
+                      </pic:pic>
+                    </wpg:wgp>
+                  </a:graphicData>
+                </a:graphic>
+              </wp:inline>
+            </w:drawing>
+          </mc:Choice>
+          <mc:Fallback>
+            <w:pict>
+              <v:group w14:anchorId="0A2A5A57" id="Group 2" o:spid="_x0000_s1026" style="width:486.15pt;height:352.5pt;mso-position-horizontal-relative:char;mso-position-vertical-relative:line" coordsize="61738,44767" o:gfxdata="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">
+                <v:shapetype id="_x0000_t75" coordsize="21600,21600" o:spt="75" o:preferrelative="t" path="m@4@5l@4@11@9@11@9@5xe" filled="f" stroked="f">
+                  <v:stroke joinstyle="miter"/>
+                  <v:formulas>
+                    <v:f eqn="if lineDrawn pixelLineWidth 0"/>
+                    <v:f eqn="sum @0 1 0"/>
+                    <v:f eqn="sum 0 0 @1"/>
+                    <v:f eqn="prod @2 1 2"/>
+                    <v:f eqn="prod @3 21600 pixelWidth"/>
+                    <v:f eqn="prod @3 21600 pixelHeight"/>
+                    <v:f eqn="sum @0 0 1"/>
+                    <v:f eqn="prod @6 1 2"/>
+                    <v:f eqn="prod @7 21600 pixelWidth"/>
+                    <v:f eqn="sum @8 21600 0"/>
+                    <v:f eqn="prod @7 21600 pixelHeight"/>
+                    <v:f eqn="sum @10 21600 0"/>
+                  </v:formulas>
+                  <v:path o:extrusionok="f" gradientshapeok="t" o:connecttype="rect"/>
+                  <o:lock v:ext="edit" aspectratio="t"/>
+                </v:shapetype>
+                <v:shape id="image20.png" o:spid="_x0000_s1027" type="#_x0000_t75" style="position:absolute;left:32496;width:29242;height:44386;visibility:visible;mso-wrap-style:square" o:gfxdata="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" stroked="t" strokecolor="#5b9bd5 [3204]">
+                  <v:imagedata r:id="rId12" o:title="" croptop="4110f" cropbottom="4820f" cropleft="5356f" cropright="38544f"/>
+                </v:shape>
+                <v:shape id="image21.png" o:spid="_x0000_s1028" type="#_x0000_t75" style="position:absolute;width:29146;height:44767;visibility:visible;mso-wrap-style:square" o:gfxdata="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" stroked="t" strokecolor="#5b9bd5 [3204]">
+                  <v:imagedata r:id="rId13" o:title="" croptop="13638f" cropbottom="3885f" cropleft="6826f" cropright="41380f"/>
+                </v:shape>
+                <w10:anchorlock/>
+              </v:group>
+            </w:pict>
+          </mc:Fallback>
+        </mc:AlternateContent>
       </w:r>
     </w:p>
     <w:p/>
@@ -661,22 +686,16 @@
       <w:r>
         <w:t xml:space="preserve"> window. </w:t>
       </w:r>
+    </w:p>
+    <w:p>
       <w:r>
         <w:rPr>
           <w:noProof/>
         </w:rPr>
         <w:drawing>
-          <wp:anchor distT="0" distB="0" distL="114300" distR="114300" simplePos="0" relativeHeight="251663360" behindDoc="0" locked="0" layoutInCell="0" hidden="0" allowOverlap="0">
-            <wp:simplePos x="0" y="0"/>
-            <wp:positionH relativeFrom="margin">
-              <wp:posOffset>9525</wp:posOffset>
-            </wp:positionH>
-            <wp:positionV relativeFrom="paragraph">
-              <wp:posOffset>784860</wp:posOffset>
-            </wp:positionV>
+          <wp:inline distT="0" distB="0" distL="0" distR="0">
             <wp:extent cx="5753100" cy="2609850"/>
             <wp:effectExtent l="0" t="0" r="0" b="0"/>
-            <wp:wrapSquare wrapText="bothSides" distT="0" distB="0" distL="114300" distR="114300"/>
             <wp:docPr id="12" name="image27.png"/>
             <wp:cNvGraphicFramePr/>
             <a:graphic xmlns:a="http://schemas.openxmlformats.org/drawingml/2006/main">
@@ -687,7 +706,13 @@
                     <pic:cNvPicPr preferRelativeResize="0"/>
                   </pic:nvPicPr>
                   <pic:blipFill>
-                    <a:blip r:embed="rId10"/>
+                    <a:blip r:embed="rId14">
+                      <a:extLst>
+                        <a:ext uri="{28A0092B-C50C-407E-A947-70E740481C1C}">
+                          <a14:useLocalDpi xmlns:a14="http://schemas.microsoft.com/office/drawing/2010/main" val="0"/>
+                        </a:ext>
+                      </a:extLst>
+                    </a:blip>
                     <a:srcRect l="51442" t="2279" b="50399"/>
                     <a:stretch>
                       <a:fillRect/>
@@ -706,27 +731,22 @@
                 </pic:pic>
               </a:graphicData>
             </a:graphic>
-          </wp:anchor>
+          </wp:inline>
         </w:drawing>
       </w:r>
     </w:p>
     <w:p>
+      <w:pPr>
+        <w:jc w:val="center"/>
+      </w:pPr>
       <w:r>
         <w:rPr>
           <w:noProof/>
         </w:rPr>
         <w:drawing>
-          <wp:anchor distT="0" distB="0" distL="114300" distR="114300" simplePos="0" relativeHeight="251664384" behindDoc="0" locked="0" layoutInCell="0" hidden="0" allowOverlap="0">
-            <wp:simplePos x="0" y="0"/>
-            <wp:positionH relativeFrom="margin">
-              <wp:posOffset>2218055</wp:posOffset>
-            </wp:positionH>
-            <wp:positionV relativeFrom="paragraph">
-              <wp:posOffset>2985135</wp:posOffset>
-            </wp:positionV>
+          <wp:inline distT="0" distB="0" distL="0" distR="0">
             <wp:extent cx="3124200" cy="3618865"/>
-            <wp:effectExtent l="0" t="0" r="0" b="0"/>
-            <wp:wrapSquare wrapText="bothSides" distT="0" distB="0" distL="114300" distR="114300"/>
+            <wp:effectExtent l="19050" t="19050" r="19050" b="19685"/>
             <wp:docPr id="11" name="image24.png"/>
             <wp:cNvGraphicFramePr/>
             <a:graphic xmlns:a="http://schemas.openxmlformats.org/drawingml/2006/main">
@@ -737,7 +757,13 @@
                     <pic:cNvPicPr preferRelativeResize="0"/>
                   </pic:nvPicPr>
                   <pic:blipFill>
-                    <a:blip r:embed="rId10"/>
+                    <a:blip r:embed="rId14">
+                      <a:extLst>
+                        <a:ext uri="{28A0092B-C50C-407E-A947-70E740481C1C}">
+                          <a14:useLocalDpi xmlns:a14="http://schemas.microsoft.com/office/drawing/2010/main" val="0"/>
+                        </a:ext>
+                      </a:extLst>
+                    </a:blip>
                     <a:srcRect l="9614" t="11973" r="59776" b="9349"/>
                     <a:stretch>
                       <a:fillRect/>
@@ -751,28 +777,19 @@
                     <a:prstGeom prst="rect">
                       <a:avLst/>
                     </a:prstGeom>
-                    <a:ln/>
+                    <a:ln>
+                      <a:solidFill>
+                        <a:schemeClr val="accent1"/>
+                      </a:solidFill>
+                    </a:ln>
                   </pic:spPr>
                 </pic:pic>
               </a:graphicData>
             </a:graphic>
-          </wp:anchor>
+          </wp:inline>
         </w:drawing>
       </w:r>
     </w:p>
-    <w:p/>
-    <w:p/>
-    <w:p/>
-    <w:p/>
-    <w:p/>
-    <w:p/>
-    <w:p/>
-    <w:p/>
-    <w:p/>
-    <w:p/>
-    <w:p/>
-    <w:p/>
-    <w:p/>
     <w:p>
       <w:r>
         <w:rPr>
@@ -794,22 +811,17 @@
       </w:r>
     </w:p>
     <w:p>
+      <w:pPr>
+        <w:jc w:val="center"/>
+      </w:pPr>
       <w:r>
         <w:rPr>
           <w:noProof/>
         </w:rPr>
         <w:drawing>
-          <wp:anchor distT="0" distB="0" distL="114300" distR="114300" simplePos="0" relativeHeight="251665408" behindDoc="0" locked="0" layoutInCell="0" hidden="0" allowOverlap="0">
-            <wp:simplePos x="0" y="0"/>
-            <wp:positionH relativeFrom="margin">
-              <wp:posOffset>1304925</wp:posOffset>
-            </wp:positionH>
-            <wp:positionV relativeFrom="paragraph">
-              <wp:posOffset>99060</wp:posOffset>
-            </wp:positionV>
+          <wp:inline distT="0" distB="0" distL="0" distR="0">
             <wp:extent cx="2552700" cy="2919730"/>
-            <wp:effectExtent l="0" t="0" r="0" b="0"/>
-            <wp:wrapSquare wrapText="bothSides" distT="0" distB="0" distL="114300" distR="114300"/>
+            <wp:effectExtent l="19050" t="19050" r="19050" b="13970"/>
             <wp:docPr id="14" name="image31.png"/>
             <wp:cNvGraphicFramePr/>
             <a:graphic xmlns:a="http://schemas.openxmlformats.org/drawingml/2006/main">
@@ -820,7 +832,13 @@
                     <pic:cNvPicPr preferRelativeResize="0"/>
                   </pic:nvPicPr>
                   <pic:blipFill>
-                    <a:blip r:embed="rId11"/>
+                    <a:blip r:embed="rId15">
+                      <a:extLst>
+                        <a:ext uri="{28A0092B-C50C-407E-A947-70E740481C1C}">
+                          <a14:useLocalDpi xmlns:a14="http://schemas.microsoft.com/office/drawing/2010/main" val="0"/>
+                        </a:ext>
+                      </a:extLst>
+                    </a:blip>
                     <a:srcRect l="12821" t="41049" r="63782" b="11346"/>
                     <a:stretch>
                       <a:fillRect/>
@@ -834,26 +852,19 @@
                     <a:prstGeom prst="rect">
                       <a:avLst/>
                     </a:prstGeom>
-                    <a:ln/>
+                    <a:ln>
+                      <a:solidFill>
+                        <a:schemeClr val="accent1"/>
+                      </a:solidFill>
+                    </a:ln>
                   </pic:spPr>
                 </pic:pic>
               </a:graphicData>
             </a:graphic>
-          </wp:anchor>
+          </wp:inline>
         </w:drawing>
       </w:r>
     </w:p>
-    <w:p/>
-    <w:p/>
-    <w:p/>
-    <w:p/>
-    <w:p/>
-    <w:p/>
-    <w:p/>
-    <w:p/>
-    <w:p/>
-    <w:p/>
-    <w:p/>
     <w:p>
       <w:r>
         <w:t>If player two wins then player two win display will be shown:</w:t>
@@ -867,7 +878,7 @@
         <w:drawing>
           <wp:inline distT="0" distB="0" distL="0" distR="0">
             <wp:extent cx="5943600" cy="2562225"/>
-            <wp:effectExtent l="0" t="0" r="0" b="0"/>
+            <wp:effectExtent l="19050" t="19050" r="19050" b="28575"/>
             <wp:docPr id="13" name="image29.png"/>
             <wp:cNvGraphicFramePr/>
             <a:graphic xmlns:a="http://schemas.openxmlformats.org/drawingml/2006/main">
@@ -878,7 +889,7 @@
                     <pic:cNvPicPr preferRelativeResize="0"/>
                   </pic:nvPicPr>
                   <pic:blipFill>
-                    <a:blip r:embed="rId12"/>
+                    <a:blip r:embed="rId16"/>
                     <a:srcRect l="6410" t="43615" r="29648" b="9635"/>
                     <a:stretch>
                       <a:fillRect/>
@@ -892,7 +903,11 @@
                     <a:prstGeom prst="rect">
                       <a:avLst/>
                     </a:prstGeom>
-                    <a:ln/>
+                    <a:ln>
+                      <a:solidFill>
+                        <a:schemeClr val="accent1"/>
+                      </a:solidFill>
+                    </a:ln>
                   </pic:spPr>
                 </pic:pic>
               </a:graphicData>
@@ -902,20 +917,30 @@
       </w:r>
     </w:p>
     <w:p>
-      <w:r>
-        <w:br w:type="page"/>
-      </w:r>
-    </w:p>
-    <w:p/>
-    <w:p>
-      <w:pPr>
-        <w:jc w:val="center"/>
-      </w:pPr>
-      <w:r>
+      <w:pPr>
         <w:rPr>
           <w:b/>
           <w:u w:val="single"/>
         </w:rPr>
+      </w:pPr>
+      <w:r>
+        <w:rPr>
+          <w:b/>
+          <w:u w:val="single"/>
+        </w:rPr>
+        <w:br w:type="page"/>
+      </w:r>
+    </w:p>
+    <w:p>
+      <w:pPr>
+        <w:jc w:val="center"/>
+      </w:pPr>
+      <w:r>
+        <w:rPr>
+          <w:b/>
+          <w:u w:val="single"/>
+        </w:rPr>
+        <w:lastRenderedPageBreak/>
         <w:t>Testing:</w:t>
       </w:r>
     </w:p>
@@ -923,19 +948,9 @@
       <w:pPr>
         <w:jc w:val="center"/>
       </w:pPr>
-    </w:p>
-    <w:p>
-      <w:pPr>
-        <w:jc w:val="center"/>
-      </w:pPr>
       <w:r>
         <w:t>The following are tests that we ran and what we did to fix them.</w:t>
       </w:r>
-    </w:p>
-    <w:p>
-      <w:pPr>
-        <w:jc w:val="center"/>
-      </w:pPr>
     </w:p>
     <w:p>
       <w:pPr>
@@ -984,23 +999,16 @@
       <w:pPr>
         <w:spacing w:after="0" w:line="240" w:lineRule="auto"/>
         <w:ind w:left="720"/>
+        <w:jc w:val="center"/>
       </w:pPr>
       <w:r>
         <w:rPr>
           <w:noProof/>
         </w:rPr>
         <w:drawing>
-          <wp:anchor distT="0" distB="0" distL="114300" distR="114300" simplePos="0" relativeHeight="251666432" behindDoc="0" locked="0" layoutInCell="0" hidden="0" allowOverlap="0">
-            <wp:simplePos x="0" y="0"/>
-            <wp:positionH relativeFrom="margin">
-              <wp:posOffset>1781175</wp:posOffset>
-            </wp:positionH>
-            <wp:positionV relativeFrom="paragraph">
-              <wp:posOffset>130810</wp:posOffset>
-            </wp:positionV>
+          <wp:inline distT="0" distB="0" distL="0" distR="0">
             <wp:extent cx="2188210" cy="1371600"/>
-            <wp:effectExtent l="0" t="0" r="0" b="0"/>
-            <wp:wrapSquare wrapText="bothSides" distT="0" distB="0" distL="114300" distR="114300"/>
+            <wp:effectExtent l="19050" t="19050" r="21590" b="19050"/>
             <wp:docPr id="17" name="image35.png"/>
             <wp:cNvGraphicFramePr/>
             <a:graphic xmlns:a="http://schemas.openxmlformats.org/drawingml/2006/main">
@@ -1011,7 +1019,13 @@
                     <pic:cNvPicPr preferRelativeResize="0"/>
                   </pic:nvPicPr>
                   <pic:blipFill>
-                    <a:blip r:embed="rId13"/>
+                    <a:blip r:embed="rId17">
+                      <a:extLst>
+                        <a:ext uri="{28A0092B-C50C-407E-A947-70E740481C1C}">
+                          <a14:useLocalDpi xmlns:a14="http://schemas.microsoft.com/office/drawing/2010/main" val="0"/>
+                        </a:ext>
+                      </a:extLst>
+                    </a:blip>
                     <a:srcRect l="7211" t="65565" r="68750" b="7638"/>
                     <a:stretch>
                       <a:fillRect/>
@@ -1025,93 +1039,28 @@
                     <a:prstGeom prst="rect">
                       <a:avLst/>
                     </a:prstGeom>
-                    <a:ln/>
+                    <a:ln>
+                      <a:solidFill>
+                        <a:schemeClr val="accent1"/>
+                      </a:solidFill>
+                    </a:ln>
                   </pic:spPr>
                 </pic:pic>
               </a:graphicData>
             </a:graphic>
-          </wp:anchor>
+          </wp:inline>
         </w:drawing>
       </w:r>
     </w:p>
     <w:p>
       <w:pPr>
         <w:spacing w:after="0" w:line="240" w:lineRule="auto"/>
-        <w:ind w:left="720"/>
-      </w:pPr>
-    </w:p>
-    <w:p>
-      <w:pPr>
-        <w:spacing w:after="0" w:line="240" w:lineRule="auto"/>
-        <w:ind w:left="720"/>
-      </w:pPr>
-    </w:p>
-    <w:p>
-      <w:pPr>
-        <w:spacing w:after="0" w:line="240" w:lineRule="auto"/>
-        <w:ind w:left="720"/>
-      </w:pPr>
-    </w:p>
-    <w:p>
-      <w:pPr>
-        <w:spacing w:after="0" w:line="240" w:lineRule="auto"/>
-        <w:ind w:left="720"/>
-      </w:pPr>
-    </w:p>
-    <w:p>
-      <w:pPr>
-        <w:spacing w:after="0" w:line="240" w:lineRule="auto"/>
-        <w:ind w:left="720"/>
-      </w:pPr>
-    </w:p>
-    <w:p>
-      <w:pPr>
-        <w:spacing w:after="0" w:line="240" w:lineRule="auto"/>
-        <w:ind w:left="720"/>
-      </w:pPr>
-    </w:p>
-    <w:p>
-      <w:pPr>
-        <w:spacing w:after="0" w:line="240" w:lineRule="auto"/>
-        <w:ind w:left="720"/>
-      </w:pPr>
-    </w:p>
-    <w:p>
-      <w:pPr>
-        <w:spacing w:after="0" w:line="240" w:lineRule="auto"/>
-        <w:ind w:left="720"/>
-      </w:pPr>
-    </w:p>
-    <w:p>
-      <w:pPr>
-        <w:spacing w:after="0" w:line="240" w:lineRule="auto"/>
-        <w:ind w:left="720"/>
-      </w:pPr>
-    </w:p>
-    <w:p>
-      <w:pPr>
-        <w:spacing w:after="0" w:line="240" w:lineRule="auto"/>
-        <w:ind w:left="720"/>
-      </w:pPr>
-    </w:p>
-    <w:p>
-      <w:pPr>
-        <w:spacing w:after="0" w:line="240" w:lineRule="auto"/>
-        <w:ind w:left="720"/>
-      </w:pPr>
-    </w:p>
-    <w:p>
-      <w:pPr>
-        <w:spacing w:after="0" w:line="240" w:lineRule="auto"/>
-        <w:ind w:left="1080"/>
-      </w:pPr>
-      <w:r>
+        <w:contextualSpacing/>
         <w:rPr>
           <w:b/>
           <w:u w:val="single"/>
         </w:rPr>
-        <w:t xml:space="preserve"> </w:t>
-      </w:r>
+      </w:pPr>
     </w:p>
     <w:p>
       <w:pPr>
@@ -1150,7 +1099,6 @@
         <w:t>If a player chooses a box that is not on the board, so not in the range of (0-9), it will start the players turn again.</w:t>
       </w:r>
     </w:p>
-    <w:p/>
     <w:p>
       <w:pPr>
         <w:spacing w:after="0" w:line="240" w:lineRule="auto"/>
@@ -1167,17 +1115,9 @@
           <w:noProof/>
         </w:rPr>
         <w:drawing>
-          <wp:anchor distT="0" distB="0" distL="114300" distR="114300" simplePos="0" relativeHeight="251667456" behindDoc="0" locked="0" layoutInCell="0" hidden="0" allowOverlap="0">
-            <wp:simplePos x="0" y="0"/>
-            <wp:positionH relativeFrom="margin">
-              <wp:posOffset>1466850</wp:posOffset>
-            </wp:positionH>
-            <wp:positionV relativeFrom="paragraph">
-              <wp:posOffset>5080</wp:posOffset>
-            </wp:positionV>
+          <wp:inline distT="0" distB="0" distL="0" distR="0">
             <wp:extent cx="2834640" cy="1181100"/>
-            <wp:effectExtent l="0" t="0" r="0" b="0"/>
-            <wp:wrapSquare wrapText="bothSides" distT="0" distB="0" distL="114300" distR="114300"/>
+            <wp:effectExtent l="19050" t="19050" r="22860" b="19050"/>
             <wp:docPr id="15" name="image33.png"/>
             <wp:cNvGraphicFramePr/>
             <a:graphic xmlns:a="http://schemas.openxmlformats.org/drawingml/2006/main">
@@ -1188,7 +1128,13 @@
                     <pic:cNvPicPr preferRelativeResize="0"/>
                   </pic:nvPicPr>
                   <pic:blipFill>
-                    <a:blip r:embed="rId14"/>
+                    <a:blip r:embed="rId18">
+                      <a:extLst>
+                        <a:ext uri="{28A0092B-C50C-407E-A947-70E740481C1C}">
+                          <a14:useLocalDpi xmlns:a14="http://schemas.microsoft.com/office/drawing/2010/main" val="0"/>
+                        </a:ext>
+                      </a:extLst>
+                    </a:blip>
                     <a:srcRect l="12660" t="75542" r="64263" b="7354"/>
                     <a:stretch>
                       <a:fillRect/>
@@ -1202,100 +1148,19 @@
                     <a:prstGeom prst="rect">
                       <a:avLst/>
                     </a:prstGeom>
-                    <a:ln/>
+                    <a:ln>
+                      <a:solidFill>
+                        <a:schemeClr val="accent1"/>
+                      </a:solidFill>
+                    </a:ln>
                   </pic:spPr>
                 </pic:pic>
               </a:graphicData>
             </a:graphic>
-          </wp:anchor>
+          </wp:inline>
         </w:drawing>
       </w:r>
     </w:p>
-    <w:p>
-      <w:pPr>
-        <w:spacing w:after="0" w:line="240" w:lineRule="auto"/>
-        <w:ind w:left="720"/>
-      </w:pPr>
-    </w:p>
-    <w:p>
-      <w:pPr>
-        <w:spacing w:after="0" w:line="240" w:lineRule="auto"/>
-        <w:ind w:left="720"/>
-      </w:pPr>
-    </w:p>
-    <w:p>
-      <w:pPr>
-        <w:spacing w:after="0" w:line="240" w:lineRule="auto"/>
-        <w:ind w:left="720"/>
-      </w:pPr>
-    </w:p>
-    <w:p>
-      <w:pPr>
-        <w:spacing w:after="0" w:line="240" w:lineRule="auto"/>
-        <w:ind w:left="720"/>
-      </w:pPr>
-    </w:p>
-    <w:p>
-      <w:pPr>
-        <w:spacing w:after="0" w:line="240" w:lineRule="auto"/>
-        <w:ind w:left="720"/>
-      </w:pPr>
-    </w:p>
-    <w:p>
-      <w:pPr>
-        <w:spacing w:after="0" w:line="240" w:lineRule="auto"/>
-        <w:ind w:left="720"/>
-      </w:pPr>
-    </w:p>
-    <w:p>
-      <w:pPr>
-        <w:spacing w:after="0" w:line="240" w:lineRule="auto"/>
-        <w:ind w:left="720"/>
-      </w:pPr>
-    </w:p>
-    <w:p>
-      <w:pPr>
-        <w:spacing w:after="0" w:line="240" w:lineRule="auto"/>
-        <w:ind w:left="720"/>
-      </w:pPr>
-    </w:p>
-    <w:p>
-      <w:pPr>
-        <w:spacing w:after="0" w:line="240" w:lineRule="auto"/>
-        <w:ind w:left="720"/>
-      </w:pPr>
-    </w:p>
-    <w:p>
-      <w:pPr>
-        <w:spacing w:after="0" w:line="240" w:lineRule="auto"/>
-        <w:ind w:left="720"/>
-      </w:pPr>
-    </w:p>
-    <w:p>
-      <w:pPr>
-        <w:spacing w:after="0" w:line="240" w:lineRule="auto"/>
-        <w:ind w:left="720"/>
-      </w:pPr>
-    </w:p>
-    <w:p>
-      <w:pPr>
-        <w:spacing w:after="0" w:line="240" w:lineRule="auto"/>
-        <w:ind w:left="720"/>
-      </w:pPr>
-    </w:p>
-    <w:p>
-      <w:pPr>
-        <w:spacing w:after="0" w:line="240" w:lineRule="auto"/>
-        <w:ind w:left="720"/>
-      </w:pPr>
-    </w:p>
-    <w:p>
-      <w:pPr>
-        <w:spacing w:after="0" w:line="240" w:lineRule="auto"/>
-        <w:ind w:left="720"/>
-      </w:pPr>
-    </w:p>
-    <w:p/>
     <w:p>
       <w:pPr>
         <w:spacing w:after="0" w:line="240" w:lineRule="auto"/>
@@ -1326,10 +1191,26 @@
     </w:p>
     <w:p>
       <w:pPr>
+        <w:spacing w:after="240" w:line="240" w:lineRule="auto"/>
+        <w:contextualSpacing/>
+        <w:rPr>
+          <w:b/>
+          <w:u w:val="single"/>
+        </w:rPr>
+      </w:pPr>
+    </w:p>
+    <w:p>
+      <w:pPr>
         <w:spacing w:after="240"/>
       </w:pPr>
       <w:r>
-        <w:t xml:space="preserve">When I tried placing the win-condition statements in a separate IDLE module file named </w:t>
+        <w:t xml:space="preserve">When </w:t>
+      </w:r>
+      <w:r>
+        <w:t>we</w:t>
+      </w:r>
+      <w:r>
+        <w:t xml:space="preserve"> tried placing the win-condition statements in a separate IDLE module file named </w:t>
       </w:r>
       <w:proofErr w:type="spellStart"/>
       <w:r>
@@ -1351,7 +1232,13 @@
       </w:r>
       <w:proofErr w:type="spellEnd"/>
       <w:r>
-        <w:t xml:space="preserve">. I encountered a couple of errors during the course of running the game program. One of which was that the attribute variable ‘name’, assigned within the </w:t>
+        <w:t xml:space="preserve">. </w:t>
+      </w:r>
+      <w:r>
+        <w:t>We</w:t>
+      </w:r>
+      <w:r>
+        <w:t xml:space="preserve"> encountered a couple of errors during the course of running the game program. One of which was that the attribute variable ‘name’, assigned within the </w:t>
       </w:r>
       <w:proofErr w:type="spellStart"/>
       <w:r>
@@ -1362,7 +1249,19 @@
       </w:r>
       <w:proofErr w:type="spellEnd"/>
       <w:r>
-        <w:t xml:space="preserve"> function, was not found from the separate variable I had made to import into the main game. I approached this error by importing the module file of the main game into the </w:t>
+        <w:t xml:space="preserve"> function, was not found from the separate variable </w:t>
+      </w:r>
+      <w:r>
+        <w:t xml:space="preserve">we </w:t>
+      </w:r>
+      <w:r>
+        <w:t xml:space="preserve">had made to import into the main game. </w:t>
+      </w:r>
+      <w:r>
+        <w:t>we</w:t>
+      </w:r>
+      <w:r>
+        <w:t xml:space="preserve"> approached this error by importing the module file of the main game into the </w:t>
       </w:r>
       <w:proofErr w:type="spellStart"/>
       <w:r>
@@ -1375,40 +1274,24 @@
       <w:r>
         <w:t xml:space="preserve"> module, thus enabling a back-and-forth connection to take place between modules, and the resulting performance of the program found no longer detected this error. </w:t>
       </w:r>
-      <w:bookmarkStart w:id="0" w:name="_GoBack"/>
-      <w:bookmarkEnd w:id="0"/>
     </w:p>
     <w:p>
       <w:pPr>
         <w:spacing w:after="240"/>
+        <w:jc w:val="center"/>
       </w:pPr>
       <w:r>
         <w:rPr>
           <w:b/>
           <w:noProof/>
         </w:rPr>
+        <w:lastRenderedPageBreak/>
         <mc:AlternateContent>
           <mc:Choice Requires="wpg">
             <w:drawing>
-              <wp:anchor distT="0" distB="0" distL="114300" distR="114300" simplePos="0" relativeHeight="251678720" behindDoc="1" locked="0" layoutInCell="1" allowOverlap="1" wp14:anchorId="56D293A3" wp14:editId="6776C08F">
-                <wp:simplePos x="0" y="0"/>
-                <wp:positionH relativeFrom="margin">
-                  <wp:posOffset>1073150</wp:posOffset>
-                </wp:positionH>
-                <wp:positionV relativeFrom="paragraph">
-                  <wp:posOffset>75758</wp:posOffset>
-                </wp:positionV>
+              <wp:inline distT="0" distB="0" distL="0" distR="0">
                 <wp:extent cx="4238625" cy="4069715"/>
                 <wp:effectExtent l="0" t="0" r="9525" b="6985"/>
-                <wp:wrapTight wrapText="bothSides">
-                  <wp:wrapPolygon edited="0">
-                    <wp:start x="0" y="0"/>
-                    <wp:lineTo x="0" y="21536"/>
-                    <wp:lineTo x="21551" y="21536"/>
-                    <wp:lineTo x="21551" y="0"/>
-                    <wp:lineTo x="0" y="0"/>
-                  </wp:wrapPolygon>
-                </wp:wrapTight>
                 <wp:docPr id="39" name="Group 39"/>
                 <wp:cNvGraphicFramePr/>
                 <a:graphic xmlns:a="http://schemas.openxmlformats.org/drawingml/2006/main">
@@ -1431,7 +1314,7 @@
                           </pic:cNvPicPr>
                         </pic:nvPicPr>
                         <pic:blipFill rotWithShape="1">
-                          <a:blip r:embed="rId15">
+                          <a:blip r:embed="rId19">
                             <a:extLst>
                               <a:ext uri="{28A0092B-C50C-407E-A947-70E740481C1C}">
                                 <a14:useLocalDpi xmlns:a14="http://schemas.microsoft.com/office/drawing/2010/main" val="0"/>
@@ -1467,7 +1350,7 @@
                           </pic:cNvPicPr>
                         </pic:nvPicPr>
                         <pic:blipFill rotWithShape="1">
-                          <a:blip r:embed="rId16">
+                          <a:blip r:embed="rId20">
                             <a:extLst>
                               <a:ext uri="{28A0092B-C50C-407E-A947-70E740481C1C}">
                                 <a14:useLocalDpi xmlns:a14="http://schemas.microsoft.com/office/drawing/2010/main" val="0"/>
@@ -1498,46 +1381,21 @@
                     </wpg:wgp>
                   </a:graphicData>
                 </a:graphic>
-                <wp14:sizeRelH relativeFrom="margin">
-                  <wp14:pctWidth>0</wp14:pctWidth>
-                </wp14:sizeRelH>
-                <wp14:sizeRelV relativeFrom="margin">
-                  <wp14:pctHeight>0</wp14:pctHeight>
-                </wp14:sizeRelV>
-              </wp:anchor>
+              </wp:inline>
             </w:drawing>
           </mc:Choice>
           <mc:Fallback>
             <w:pict>
-              <v:group w14:anchorId="57AD70A5" id="Group 39" o:spid="_x0000_s1026" style="position:absolute;margin-left:84.5pt;margin-top:5.95pt;width:333.75pt;height:320.45pt;z-index:-251637760;mso-position-horizontal-relative:margin;mso-width-relative:margin;mso-height-relative:margin" coordsize="52743,57061" o:gfxdata="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">
-                <v:shapetype id="_x0000_t75" coordsize="21600,21600" o:spt="75" o:preferrelative="t" path="m@4@5l@4@11@9@11@9@5xe" filled="f" stroked="f">
-                  <v:stroke joinstyle="miter"/>
-                  <v:formulas>
-                    <v:f eqn="if lineDrawn pixelLineWidth 0"/>
-                    <v:f eqn="sum @0 1 0"/>
-                    <v:f eqn="sum 0 0 @1"/>
-                    <v:f eqn="prod @2 1 2"/>
-                    <v:f eqn="prod @3 21600 pixelWidth"/>
-                    <v:f eqn="prod @3 21600 pixelHeight"/>
-                    <v:f eqn="sum @0 0 1"/>
-                    <v:f eqn="prod @6 1 2"/>
-                    <v:f eqn="prod @7 21600 pixelWidth"/>
-                    <v:f eqn="sum @8 21600 0"/>
-                    <v:f eqn="prod @7 21600 pixelHeight"/>
-                    <v:f eqn="sum @10 21600 0"/>
-                  </v:formulas>
-                  <v:path o:extrusionok="f" gradientshapeok="t" o:connecttype="rect"/>
-                  <o:lock v:ext="edit" aspectratio="t"/>
-                </v:shapetype>
+              <v:group w14:anchorId="289EB016" id="Group 39" o:spid="_x0000_s1026" style="width:333.75pt;height:320.45pt;mso-position-horizontal-relative:char;mso-position-vertical-relative:line" coordsize="52743,57061" o:gfxdata="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">
                 <v:shape id="Picture 40" o:spid="_x0000_s1027" type="#_x0000_t75" style="position:absolute;width:52743;height:21196;visibility:visible;mso-wrap-style:square" o:gfxdata="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">
-                  <v:imagedata r:id="rId17" o:title="" cropbottom="40824f"/>
+                  <v:imagedata r:id="rId21" o:title="" cropbottom="40824f"/>
                   <v:path arrowok="t"/>
                 </v:shape>
                 <v:shape id="Picture 41" o:spid="_x0000_s1028" type="#_x0000_t75" style="position:absolute;top:22085;width:52743;height:34976;visibility:visible;mso-wrap-style:square" o:gfxdata="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">
-                  <v:imagedata r:id="rId18" o:title="" croptop="24762f"/>
+                  <v:imagedata r:id="rId22" o:title="" croptop="24762f"/>
                   <v:path arrowok="t"/>
                 </v:shape>
-                <w10:wrap type="tight" anchorx="margin"/>
+                <w10:anchorlock/>
               </v:group>
             </w:pict>
           </mc:Fallback>
@@ -1546,47 +1404,16 @@
     </w:p>
     <w:p>
       <w:pPr>
-        <w:spacing w:after="240"/>
-      </w:pPr>
-    </w:p>
-    <w:p>
-      <w:pPr>
         <w:jc w:val="center"/>
       </w:pPr>
-    </w:p>
-    <w:p>
-      <w:pPr>
-        <w:jc w:val="center"/>
-      </w:pPr>
-    </w:p>
-    <w:p/>
-    <w:p/>
-    <w:p/>
-    <w:p/>
-    <w:p/>
-    <w:p/>
-    <w:p/>
-    <w:p/>
-    <w:p/>
-    <w:p/>
-    <w:p/>
-    <w:p>
       <w:r>
         <w:rPr>
           <w:noProof/>
         </w:rPr>
         <w:drawing>
-          <wp:anchor distT="0" distB="0" distL="114300" distR="114300" simplePos="0" relativeHeight="251669504" behindDoc="0" locked="0" layoutInCell="0" hidden="0" allowOverlap="0">
-            <wp:simplePos x="0" y="0"/>
-            <wp:positionH relativeFrom="margin">
-              <wp:posOffset>428625</wp:posOffset>
-            </wp:positionH>
-            <wp:positionV relativeFrom="paragraph">
-              <wp:posOffset>92075</wp:posOffset>
-            </wp:positionV>
+          <wp:inline distT="0" distB="0" distL="0" distR="0">
             <wp:extent cx="5572125" cy="1381125"/>
-            <wp:effectExtent l="0" t="0" r="0" b="0"/>
-            <wp:wrapSquare wrapText="bothSides" distT="0" distB="0" distL="114300" distR="114300"/>
+            <wp:effectExtent l="0" t="0" r="9525" b="9525"/>
             <wp:docPr id="16" name="image34.png"/>
             <wp:cNvGraphicFramePr/>
             <a:graphic xmlns:a="http://schemas.openxmlformats.org/drawingml/2006/main">
@@ -1597,7 +1424,13 @@
                     <pic:cNvPicPr preferRelativeResize="0"/>
                   </pic:nvPicPr>
                   <pic:blipFill>
-                    <a:blip r:embed="rId19"/>
+                    <a:blip r:embed="rId23">
+                      <a:extLst>
+                        <a:ext uri="{28A0092B-C50C-407E-A947-70E740481C1C}">
+                          <a14:useLocalDpi xmlns:a14="http://schemas.microsoft.com/office/drawing/2010/main" val="0"/>
+                        </a:ext>
+                      </a:extLst>
+                    </a:blip>
                     <a:srcRect t="68875"/>
                     <a:stretch>
                       <a:fillRect/>
@@ -1616,16 +1449,10 @@
                 </pic:pic>
               </a:graphicData>
             </a:graphic>
-          </wp:anchor>
+          </wp:inline>
         </w:drawing>
       </w:r>
     </w:p>
-    <w:p/>
-    <w:p/>
-    <w:p/>
-    <w:p/>
-    <w:p/>
-    <w:p/>
     <w:p>
       <w:pPr>
         <w:numPr>
@@ -1676,7 +1503,7 @@
                     <pic:cNvPicPr preferRelativeResize="0"/>
                   </pic:nvPicPr>
                   <pic:blipFill>
-                    <a:blip r:embed="rId20"/>
+                    <a:blip r:embed="rId24"/>
                     <a:srcRect l="8174" t="48746" r="58332" b="27594"/>
                     <a:stretch>
                       <a:fillRect/>
@@ -1707,6 +1534,7 @@
     <w:p/>
     <w:p>
       <w:r>
+        <w:lastRenderedPageBreak/>
         <w:t xml:space="preserve">If the user enters unexpected input then, the game will let them know that what they chose is not an option, and continue on instead of producing an error message. </w:t>
       </w:r>
     </w:p>
@@ -1736,12 +1564,24 @@
     <w:p/>
     <w:p>
       <w:r>
-        <w:t xml:space="preserve">One of the biggest problems we encountered, was that for online play, the users would have to reconnect to the client every time that it was there turn. To stop this I put the client for each player into two different classes, and defined different methods for each go. </w:t>
-      </w:r>
-    </w:p>
-    <w:p>
-      <w:r>
-        <w:t xml:space="preserve">For each players first go, they will both connect but then for each turn after that they do not have to re connect because I used different methods for a first turn and then all other turns. </w:t>
+        <w:t xml:space="preserve">One of the biggest problems we encountered, was that for online play, the users would have to reconnect to the client every time that it was there turn. To stop this </w:t>
+      </w:r>
+      <w:r>
+        <w:t>we</w:t>
+      </w:r>
+      <w:r>
+        <w:t xml:space="preserve"> put the client for each player into two different classes, and defined different methods for each go. </w:t>
+      </w:r>
+    </w:p>
+    <w:p>
+      <w:r>
+        <w:t xml:space="preserve">For each players first go, they will both connect but then for each turn after that they do not have to re connect because </w:t>
+      </w:r>
+      <w:r>
+        <w:t>we</w:t>
+      </w:r>
+      <w:r>
+        <w:t xml:space="preserve"> used different methods for a first turn and then all other turns. </w:t>
       </w:r>
     </w:p>
     <w:p/>
@@ -1770,25 +1610,13 @@
     <w:p/>
     <w:p>
       <w:r>
-        <w:t>Due to the client connections for each player being in different classes. In order to allow the players to send and receive messages in from methods in a different class, I had to define the variable used for the messages to be global, in all classes and methods.</w:t>
-      </w:r>
-    </w:p>
-    <w:p>
-      <w:r>
-        <w:br w:type="page"/>
-      </w:r>
-    </w:p>
-    <w:p/>
-    <w:p>
-      <w:pPr>
-        <w:jc w:val="center"/>
-      </w:pPr>
-      <w:r>
-        <w:rPr>
-          <w:b/>
-          <w:u w:val="single"/>
-        </w:rPr>
-        <w:t>Work Allocation:</w:t>
+        <w:t xml:space="preserve">Due to the client connections for each player being in different classes. In order to allow the players to send and receive messages in from methods in a different class, </w:t>
+      </w:r>
+      <w:r>
+        <w:t>we</w:t>
+      </w:r>
+      <w:r>
+        <w:t xml:space="preserve"> had to define the variable used for the messages to be global, in all classes and methods.</w:t>
       </w:r>
     </w:p>
     <w:p>
@@ -1886,6 +1714,7 @@
         <w:spacing w:after="240"/>
       </w:pPr>
       <w:r>
+        <w:lastRenderedPageBreak/>
         <w:t>Another set of nested if-statements were coded (FIGURE X), each instructing the program to now place the player’s input mark into a spot in the grid once all the prior conditional statements result to desired Boolean outcomes (for the game to continue). For instance, the first statement evaluates if the first row had been chosen, as well as the first, second or third column, then the program will read the if- and else-statement nested inside which will evaluate which mark the player had chosen (from the first written conditional statement – FIGURE X) before placing the mark on the grid.</w:t>
       </w:r>
     </w:p>
@@ -1902,11 +1731,7 @@
         <w:spacing w:after="240"/>
       </w:pPr>
       <w:r>
-        <w:t xml:space="preserve">Lastly, the win conditions was first configured by coding several if-statements, each evaluating if a horizontal, vertical or diagonal row of the game grid has been filled with an X or O and indicating which player has won the game, depending on what mark (X or O) the a player was allocated to. If any of the conditions of the if-statements are met, the program should print a congratulatory message for the </w:t>
-      </w:r>
-      <w:r>
-        <w:lastRenderedPageBreak/>
-        <w:t xml:space="preserve">winner, the game terminates by calling the </w:t>
+        <w:t xml:space="preserve">Lastly, the win conditions was first configured by coding several if-statements, each evaluating if a horizontal, vertical or diagonal row of the game grid has been filled with an X or O and indicating which player has won the game, depending on what mark (X or O) the a player was allocated to. If any of the conditions of the if-statements are met, the program should print a congratulatory message for the winner, the game terminates by calling the </w:t>
       </w:r>
       <w:r>
         <w:rPr>
@@ -2036,6 +1861,7 @@
         <w:rPr>
           <w:noProof/>
         </w:rPr>
+        <w:lastRenderedPageBreak/>
         <mc:AlternateContent>
           <mc:Choice Requires="wpg">
             <w:drawing>
@@ -2064,7 +1890,7 @@
                           </pic:cNvPicPr>
                         </pic:nvPicPr>
                         <pic:blipFill rotWithShape="1">
-                          <a:blip r:embed="rId21">
+                          <a:blip r:embed="rId25">
                             <a:extLst>
                               <a:ext uri="{28A0092B-C50C-407E-A947-70E740481C1C}">
                                 <a14:useLocalDpi xmlns:a14="http://schemas.microsoft.com/office/drawing/2010/main" val="0"/>
@@ -2102,7 +1928,7 @@
                           </pic:cNvPicPr>
                         </pic:nvPicPr>
                         <pic:blipFill rotWithShape="1">
-                          <a:blip r:embed="rId21">
+                          <a:blip r:embed="rId25">
                             <a:extLst>
                               <a:ext uri="{28A0092B-C50C-407E-A947-70E740481C1C}">
                                 <a14:useLocalDpi xmlns:a14="http://schemas.microsoft.com/office/drawing/2010/main" val="0"/>
@@ -2142,11 +1968,11 @@
             <w:pict>
               <v:group w14:anchorId="1A1318D6" id="Group 36" o:spid="_x0000_s1026" style="width:348.6pt;height:182.5pt;mso-position-horizontal-relative:char;mso-position-vertical-relative:line" coordsize="44272,23177" o:gfxdata="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">
                 <v:shape id="Picture 37" o:spid="_x0000_s1027" type="#_x0000_t75" style="position:absolute;top:12285;width:44272;height:10892;visibility:visible;mso-wrap-style:square" o:gfxdata="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" stroked="t" strokecolor="#5b9bd5 [3204]">
-                  <v:imagedata r:id="rId22" o:title="" croptop="22065f" cropbottom="29675f" cropleft="32415f" cropright="2928f"/>
+                  <v:imagedata r:id="rId26" o:title="" croptop="22065f" cropbottom="29675f" cropleft="32415f" cropright="2928f"/>
                   <v:path arrowok="t"/>
                 </v:shape>
                 <v:shape id="Picture 38" o:spid="_x0000_s1028" type="#_x0000_t75" style="position:absolute;width:44272;height:11430;visibility:visible;mso-wrap-style:square" o:gfxdata="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" stroked="t" strokecolor="#5b9bd5 [3204]">
-                  <v:imagedata r:id="rId22" o:title="" croptop="21089f" cropbottom="29700f" cropleft="1302f" cropright="33454f"/>
+                  <v:imagedata r:id="rId26" o:title="" croptop="21089f" cropbottom="29700f" cropleft="1302f" cropright="33454f"/>
                   <v:path arrowok="t"/>
                 </v:shape>
                 <w10:anchorlock/>
@@ -2165,7 +1991,6 @@
         <w:rPr>
           <w:noProof/>
         </w:rPr>
-        <w:lastRenderedPageBreak/>
         <w:drawing>
           <wp:inline distT="0" distB="0" distL="0" distR="0" wp14:anchorId="462C05E5" wp14:editId="21EAFC42">
             <wp:extent cx="5274310" cy="2167890"/>
@@ -2182,7 +2007,7 @@
                     <pic:cNvPicPr/>
                   </pic:nvPicPr>
                   <pic:blipFill>
-                    <a:blip r:embed="rId23"/>
+                    <a:blip r:embed="rId27"/>
                     <a:stretch>
                       <a:fillRect/>
                     </a:stretch>
@@ -2228,7 +2053,7 @@
                     <pic:cNvPicPr/>
                   </pic:nvPicPr>
                   <pic:blipFill>
-                    <a:blip r:embed="rId24"/>
+                    <a:blip r:embed="rId28"/>
                     <a:stretch>
                       <a:fillRect/>
                     </a:stretch>
@@ -2272,7 +2097,11 @@
         <w:t>sleep</w:t>
       </w:r>
       <w:r>
-        <w:t xml:space="preserve"> which takes an argument as the number of seconds it causes the program to pause before resuming execution. The reason for this addition was to ensure that the player is fully aware that the computer’s turn has taken place. Before this function was added, the computer would execute its turn immediately after the user has placed a mark on the grid, without the player’s realisation of its rapidity.</w:t>
+        <w:t xml:space="preserve"> which takes an argument as the number of seconds it causes the program to pause before resuming execution. The reason for this addition was to ensure that the player is fully aware that the computer’s </w:t>
+      </w:r>
+      <w:r>
+        <w:lastRenderedPageBreak/>
+        <w:t>turn has taken place. Before this function was added, the computer would execute its turn immediately after the user has placed a mark on the grid, without the player’s realisation of its rapidity.</w:t>
       </w:r>
     </w:p>
     <w:tbl>
@@ -2328,7 +2157,7 @@
                           <pic:cNvPicPr/>
                         </pic:nvPicPr>
                         <pic:blipFill rotWithShape="1">
-                          <a:blip r:embed="rId25"/>
+                          <a:blip r:embed="rId29"/>
                           <a:srcRect t="19493" r="65868" b="48128"/>
                           <a:stretch/>
                         </pic:blipFill>
@@ -2395,7 +2224,7 @@
                           <pic:cNvPicPr/>
                         </pic:nvPicPr>
                         <pic:blipFill rotWithShape="1">
-                          <a:blip r:embed="rId26"/>
+                          <a:blip r:embed="rId30"/>
                           <a:srcRect l="6141" t="37995" r="43475" b="43833"/>
                           <a:stretch/>
                         </pic:blipFill>
@@ -2471,7 +2300,7 @@
                           <pic:cNvPicPr/>
                         </pic:nvPicPr>
                         <pic:blipFill rotWithShape="1">
-                          <a:blip r:embed="rId27"/>
+                          <a:blip r:embed="rId31"/>
                           <a:srcRect t="46916" r="66410" b="43833"/>
                           <a:stretch/>
                         </pic:blipFill>
@@ -2526,11 +2355,7 @@
         <w:t>\n</w:t>
       </w:r>
       <w:r>
-        <w:t xml:space="preserve"> in different places in the code </w:t>
-      </w:r>
-      <w:r>
-        <w:lastRenderedPageBreak/>
-        <w:t xml:space="preserve">(FIGURE X) to make multiple new lines between the display of the content – such as showing the instruction texts as a paragraph as well as in a centred alignment using the </w:t>
+        <w:t xml:space="preserve"> in different places in the code (FIGURE X) to make multiple new lines between the display of the content – such as showing the instruction texts as a paragraph as well as in a centred alignment using the </w:t>
       </w:r>
       <w:proofErr w:type="spellStart"/>
       <w:r>
@@ -2568,7 +2393,7 @@
                     <pic:cNvPicPr/>
                   </pic:nvPicPr>
                   <pic:blipFill rotWithShape="1">
-                    <a:blip r:embed="rId28"/>
+                    <a:blip r:embed="rId32"/>
                     <a:srcRect l="43523" t="38994" b="4786"/>
                     <a:stretch/>
                   </pic:blipFill>
@@ -2603,10 +2428,40 @@
         <w:spacing w:after="240"/>
       </w:pPr>
       <w:r>
+        <w:t xml:space="preserve">We have also created a module to import into the main game in order to show a congratulatory message if any of the win conditions result to true. The </w:t>
+      </w:r>
+    </w:p>
+    <w:p>
+      <w:pPr>
         <w:rPr>
           <w:b/>
           <w:u w:val="single"/>
         </w:rPr>
+      </w:pPr>
+      <w:bookmarkStart w:id="0" w:name="_GoBack"/>
+      <w:bookmarkEnd w:id="0"/>
+      <w:r>
+        <w:rPr>
+          <w:b/>
+          <w:u w:val="single"/>
+        </w:rPr>
+        <w:br w:type="page"/>
+      </w:r>
+    </w:p>
+    <w:p>
+      <w:pPr>
+        <w:spacing w:after="240"/>
+        <w:rPr>
+          <w:b/>
+          <w:u w:val="single"/>
+        </w:rPr>
+      </w:pPr>
+      <w:r>
+        <w:rPr>
+          <w:b/>
+          <w:u w:val="single"/>
+        </w:rPr>
+        <w:lastRenderedPageBreak/>
         <w:t>Hannah:</w:t>
       </w:r>
     </w:p>
@@ -2643,7 +2498,7 @@
                     <pic:cNvPicPr preferRelativeResize="0"/>
                   </pic:nvPicPr>
                   <pic:blipFill>
-                    <a:blip r:embed="rId29"/>
+                    <a:blip r:embed="rId33"/>
                     <a:srcRect l="480" t="6271" r="50801" b="52109"/>
                     <a:stretch>
                       <a:fillRect/>
@@ -2688,45 +2543,24 @@
       </w:r>
       <w:proofErr w:type="spellEnd"/>
       <w:r>
-        <w:t xml:space="preserve">. Each player has a different port to connect to. </w:t>
+        <w:t xml:space="preserve">. Each player has </w:t>
+      </w:r>
+      <w:r>
+        <w:t>a different port to connect to.</w:t>
       </w:r>
     </w:p>
     <w:p>
       <w:pPr>
         <w:spacing w:after="240"/>
       </w:pPr>
-    </w:p>
-    <w:p>
-      <w:pPr>
-        <w:spacing w:after="240"/>
-      </w:pPr>
-    </w:p>
-    <w:p>
-      <w:pPr>
-        <w:spacing w:after="240"/>
-      </w:pPr>
-    </w:p>
-    <w:p>
-      <w:pPr>
-        <w:spacing w:after="240"/>
-      </w:pPr>
       <w:r>
         <w:rPr>
           <w:noProof/>
         </w:rPr>
-        <w:lastRenderedPageBreak/>
         <w:drawing>
-          <wp:anchor distT="0" distB="0" distL="114300" distR="114300" simplePos="0" relativeHeight="251672576" behindDoc="0" locked="0" layoutInCell="0" hidden="0" allowOverlap="0">
-            <wp:simplePos x="0" y="0"/>
-            <wp:positionH relativeFrom="margin">
-              <wp:posOffset>0</wp:posOffset>
-            </wp:positionH>
-            <wp:positionV relativeFrom="paragraph">
-              <wp:posOffset>19050</wp:posOffset>
-            </wp:positionV>
+          <wp:inline distT="0" distB="0" distL="0" distR="0">
             <wp:extent cx="5715000" cy="4210050"/>
             <wp:effectExtent l="19050" t="19050" r="19050" b="19050"/>
-            <wp:wrapSquare wrapText="bothSides" distT="0" distB="0" distL="114300" distR="114300"/>
             <wp:docPr id="31" name="image02.png"/>
             <wp:cNvGraphicFramePr/>
             <a:graphic xmlns:a="http://schemas.openxmlformats.org/drawingml/2006/main">
@@ -2737,7 +2571,13 @@
                     <pic:cNvPicPr preferRelativeResize="0"/>
                   </pic:nvPicPr>
                   <pic:blipFill>
-                    <a:blip r:embed="rId30"/>
+                    <a:blip r:embed="rId34">
+                      <a:extLst>
+                        <a:ext uri="{28A0092B-C50C-407E-A947-70E740481C1C}">
+                          <a14:useLocalDpi xmlns:a14="http://schemas.microsoft.com/office/drawing/2010/main" val="0"/>
+                        </a:ext>
+                      </a:extLst>
+                    </a:blip>
                     <a:srcRect l="1602" t="6556" r="59295" b="8780"/>
                     <a:stretch>
                       <a:fillRect/>
@@ -2760,15 +2600,17 @@
                 </pic:pic>
               </a:graphicData>
             </a:graphic>
-          </wp:anchor>
+          </wp:inline>
         </w:drawing>
       </w:r>
     </w:p>
     <w:p>
       <w:pPr>
         <w:spacing w:after="240"/>
-      </w:pPr>
-      <w:r>
+        <w:jc w:val="center"/>
+      </w:pPr>
+      <w:r>
+        <w:lastRenderedPageBreak/>
         <w:t xml:space="preserve">When online play is selected the initialization of this class is called. It inherits from the previously shown class to allow the connection. Then the message has to be sent and received to and from the player. The messages received from the user must always be decoded. Once they are decoded the code is very similar to how the input is accepted for the other play options. However after each players first go there will be a Value Error, so a different method from the class will be called instead. </w:t>
       </w:r>
       <w:r>
@@ -2776,17 +2618,9 @@
           <w:noProof/>
         </w:rPr>
         <w:drawing>
-          <wp:anchor distT="0" distB="0" distL="114300" distR="114300" simplePos="0" relativeHeight="251673600" behindDoc="0" locked="0" layoutInCell="0" hidden="0" allowOverlap="0">
-            <wp:simplePos x="0" y="0"/>
-            <wp:positionH relativeFrom="margin">
-              <wp:posOffset>619125</wp:posOffset>
-            </wp:positionH>
-            <wp:positionV relativeFrom="paragraph">
-              <wp:posOffset>979170</wp:posOffset>
-            </wp:positionV>
+          <wp:inline distT="0" distB="0" distL="0" distR="0">
             <wp:extent cx="4533900" cy="2162175"/>
             <wp:effectExtent l="19050" t="19050" r="19050" b="28575"/>
-            <wp:wrapSquare wrapText="bothSides" distT="0" distB="0" distL="114300" distR="114300"/>
             <wp:docPr id="32" name="image10.png"/>
             <wp:cNvGraphicFramePr/>
             <a:graphic xmlns:a="http://schemas.openxmlformats.org/drawingml/2006/main">
@@ -2797,7 +2631,13 @@
                     <pic:cNvPicPr preferRelativeResize="0"/>
                   </pic:nvPicPr>
                   <pic:blipFill>
-                    <a:blip r:embed="rId31"/>
+                    <a:blip r:embed="rId35">
+                      <a:extLst>
+                        <a:ext uri="{28A0092B-C50C-407E-A947-70E740481C1C}">
+                          <a14:useLocalDpi xmlns:a14="http://schemas.microsoft.com/office/drawing/2010/main" val="0"/>
+                        </a:ext>
+                      </a:extLst>
+                    </a:blip>
                     <a:srcRect l="3686" t="26510" r="57852" b="16192"/>
                     <a:stretch>
                       <a:fillRect/>
@@ -2820,7 +2660,7 @@
                 </pic:pic>
               </a:graphicData>
             </a:graphic>
-          </wp:anchor>
+          </wp:inline>
         </w:drawing>
       </w:r>
     </w:p>
@@ -2828,45 +2668,7 @@
       <w:pPr>
         <w:spacing w:after="240"/>
       </w:pPr>
-    </w:p>
-    <w:p>
-      <w:pPr>
-        <w:spacing w:after="240"/>
-      </w:pPr>
-    </w:p>
-    <w:p>
-      <w:pPr>
-        <w:spacing w:after="240" w:line="240" w:lineRule="auto"/>
-        <w:ind w:left="1800"/>
-      </w:pPr>
-    </w:p>
-    <w:p>
-      <w:pPr>
-        <w:spacing w:after="240"/>
-        <w:ind w:left="1440"/>
-      </w:pPr>
-    </w:p>
-    <w:p>
-      <w:pPr>
-        <w:spacing w:after="240"/>
-      </w:pPr>
-    </w:p>
-    <w:p>
-      <w:pPr>
-        <w:spacing w:after="240"/>
-      </w:pPr>
-    </w:p>
-    <w:p>
-      <w:pPr>
-        <w:spacing w:after="240"/>
-      </w:pPr>
-    </w:p>
-    <w:p>
-      <w:pPr>
-        <w:spacing w:after="240"/>
-      </w:pPr>
-      <w:r>
-        <w:lastRenderedPageBreak/>
+      <w:r>
         <w:t xml:space="preserve">Due to the Value Error we do not want to call the same method for a players first go, so for every turn after the players first turn there is a different method to be called instead. </w:t>
       </w:r>
       <w:r>
@@ -2874,17 +2676,9 @@
           <w:noProof/>
         </w:rPr>
         <w:drawing>
-          <wp:anchor distT="0" distB="0" distL="114300" distR="114300" simplePos="0" relativeHeight="251674624" behindDoc="0" locked="0" layoutInCell="0" hidden="0" allowOverlap="0">
-            <wp:simplePos x="0" y="0"/>
-            <wp:positionH relativeFrom="margin">
-              <wp:posOffset>-57784</wp:posOffset>
-            </wp:positionH>
-            <wp:positionV relativeFrom="paragraph">
-              <wp:posOffset>19050</wp:posOffset>
-            </wp:positionV>
+          <wp:inline distT="0" distB="0" distL="0" distR="0">
             <wp:extent cx="5686425" cy="3990975"/>
             <wp:effectExtent l="19050" t="19050" r="28575" b="28575"/>
-            <wp:wrapSquare wrapText="bothSides" distT="0" distB="0" distL="114300" distR="114300"/>
             <wp:docPr id="33" name="image11.png"/>
             <wp:cNvGraphicFramePr/>
             <a:graphic xmlns:a="http://schemas.openxmlformats.org/drawingml/2006/main">
@@ -2895,7 +2689,13 @@
                     <pic:cNvPicPr preferRelativeResize="0"/>
                   </pic:nvPicPr>
                   <pic:blipFill>
-                    <a:blip r:embed="rId32"/>
+                    <a:blip r:embed="rId36">
+                      <a:extLst>
+                        <a:ext uri="{28A0092B-C50C-407E-A947-70E740481C1C}">
+                          <a14:useLocalDpi xmlns:a14="http://schemas.microsoft.com/office/drawing/2010/main" val="0"/>
+                        </a:ext>
+                      </a:extLst>
+                    </a:blip>
                     <a:srcRect t="5986" r="57532" b="9350"/>
                     <a:stretch>
                       <a:fillRect/>
@@ -2918,7 +2718,7 @@
                 </pic:pic>
               </a:graphicData>
             </a:graphic>
-          </wp:anchor>
+          </wp:inline>
         </w:drawing>
       </w:r>
     </w:p>
@@ -2938,6 +2738,7 @@
         <w:rPr>
           <w:u w:val="single"/>
         </w:rPr>
+        <w:lastRenderedPageBreak/>
         <w:t>Ai Play</w:t>
       </w:r>
       <w:r>
@@ -2969,7 +2770,7 @@
                     <pic:cNvPicPr preferRelativeResize="0"/>
                   </pic:nvPicPr>
                   <pic:blipFill>
-                    <a:blip r:embed="rId33"/>
+                    <a:blip r:embed="rId37"/>
                     <a:srcRect l="641" t="20524" r="64583" b="26739"/>
                     <a:stretch>
                       <a:fillRect/>
@@ -3045,30 +2846,16 @@
         <w:rPr>
           <w:u w:val="single"/>
         </w:rPr>
-        <w:lastRenderedPageBreak/>
         <w:t>Player Selection:</w:t>
       </w:r>
-    </w:p>
-    <w:p>
-      <w:pPr>
-        <w:spacing w:after="240"/>
-      </w:pPr>
       <w:r>
         <w:rPr>
           <w:noProof/>
         </w:rPr>
         <w:drawing>
-          <wp:anchor distT="0" distB="0" distL="114300" distR="114300" simplePos="0" relativeHeight="251676672" behindDoc="0" locked="0" layoutInCell="0" hidden="0" allowOverlap="0">
-            <wp:simplePos x="0" y="0"/>
-            <wp:positionH relativeFrom="margin">
-              <wp:posOffset>38100</wp:posOffset>
-            </wp:positionH>
-            <wp:positionV relativeFrom="paragraph">
-              <wp:posOffset>205740</wp:posOffset>
-            </wp:positionV>
+          <wp:inline distT="0" distB="0" distL="0" distR="0">
             <wp:extent cx="5219700" cy="4486275"/>
             <wp:effectExtent l="19050" t="19050" r="19050" b="28575"/>
-            <wp:wrapSquare wrapText="bothSides" distT="0" distB="0" distL="114300" distR="114300"/>
             <wp:docPr id="35" name="image14.png"/>
             <wp:cNvGraphicFramePr/>
             <a:graphic xmlns:a="http://schemas.openxmlformats.org/drawingml/2006/main">
@@ -3079,7 +2866,13 @@
                     <pic:cNvPicPr preferRelativeResize="0"/>
                   </pic:nvPicPr>
                   <pic:blipFill>
-                    <a:blip r:embed="rId34"/>
+                    <a:blip r:embed="rId38">
+                      <a:extLst>
+                        <a:ext uri="{28A0092B-C50C-407E-A947-70E740481C1C}">
+                          <a14:useLocalDpi xmlns:a14="http://schemas.microsoft.com/office/drawing/2010/main" val="0"/>
+                        </a:ext>
+                      </a:extLst>
+                    </a:blip>
                     <a:srcRect l="641" t="6271" r="48718" b="7069"/>
                     <a:stretch>
                       <a:fillRect/>
@@ -3102,89 +2895,13 @@
                 </pic:pic>
               </a:graphicData>
             </a:graphic>
-          </wp:anchor>
+          </wp:inline>
         </w:drawing>
       </w:r>
     </w:p>
     <w:p>
-      <w:pPr>
-        <w:spacing w:after="240"/>
-      </w:pPr>
-    </w:p>
-    <w:p>
-      <w:pPr>
-        <w:spacing w:after="240" w:line="240" w:lineRule="auto"/>
-        <w:ind w:left="1800"/>
-      </w:pPr>
-    </w:p>
-    <w:p>
-      <w:pPr>
-        <w:spacing w:after="240" w:line="240" w:lineRule="auto"/>
-        <w:ind w:left="1800"/>
-      </w:pPr>
-    </w:p>
-    <w:p>
-      <w:pPr>
-        <w:spacing w:after="240" w:line="240" w:lineRule="auto"/>
-        <w:ind w:left="1800"/>
-      </w:pPr>
-    </w:p>
-    <w:p>
-      <w:pPr>
-        <w:spacing w:after="240" w:line="240" w:lineRule="auto"/>
-        <w:ind w:left="1800"/>
-      </w:pPr>
-    </w:p>
-    <w:p>
-      <w:pPr>
-        <w:spacing w:after="240" w:line="240" w:lineRule="auto"/>
-        <w:ind w:left="1800"/>
-      </w:pPr>
-    </w:p>
-    <w:p>
-      <w:pPr>
-        <w:spacing w:after="240" w:line="240" w:lineRule="auto"/>
-        <w:ind w:left="1800"/>
-      </w:pPr>
-    </w:p>
-    <w:p>
-      <w:pPr>
-        <w:spacing w:after="240" w:line="240" w:lineRule="auto"/>
-        <w:ind w:left="1800"/>
-      </w:pPr>
-    </w:p>
-    <w:p>
-      <w:pPr>
-        <w:spacing w:after="240" w:line="240" w:lineRule="auto"/>
-        <w:ind w:left="1800"/>
-      </w:pPr>
-    </w:p>
-    <w:p>
-      <w:pPr>
-        <w:spacing w:after="240" w:line="240" w:lineRule="auto"/>
-        <w:ind w:left="1800"/>
-      </w:pPr>
-    </w:p>
-    <w:p>
-      <w:pPr>
-        <w:spacing w:after="240" w:line="240" w:lineRule="auto"/>
-        <w:ind w:left="1800"/>
-      </w:pPr>
-    </w:p>
-    <w:p>
-      <w:pPr>
-        <w:spacing w:after="240" w:line="240" w:lineRule="auto"/>
-        <w:ind w:left="1800"/>
-      </w:pPr>
-    </w:p>
-    <w:p>
-      <w:pPr>
-        <w:spacing w:after="240"/>
-      </w:pPr>
-    </w:p>
-    <w:p/>
-    <w:p>
-      <w:r>
+      <w:r>
+        <w:lastRenderedPageBreak/>
         <w:t>We allowed multiple ways for the user to input their selection, this was to avoid an error as much as possible. If an error did occur then the player selection would start again, so the game could continue.</w:t>
       </w:r>
     </w:p>
@@ -3282,8 +2999,6 @@
         <w:t>Gave many ideas through the making of the game. Tried to keep the team together and eventually three of the people worked together. Did his best on this project and eventually understood it.</w:t>
       </w:r>
     </w:p>
-    <w:p/>
-    <w:p/>
     <w:p>
       <w:pPr>
         <w:spacing w:after="240"/>
@@ -3302,7 +3017,6 @@
           <w:b/>
           <w:u w:val="single"/>
         </w:rPr>
-        <w:lastRenderedPageBreak/>
         <w:t>Joe:</w:t>
       </w:r>
     </w:p>
@@ -3486,6 +3200,7 @@
         <w:spacing w:after="240"/>
       </w:pPr>
       <w:r>
+        <w:lastRenderedPageBreak/>
         <w:t xml:space="preserve">As a team, Nathan, </w:t>
       </w:r>
       <w:proofErr w:type="spellStart"/>
@@ -3506,13 +3221,299 @@
       </w:r>
     </w:p>
     <w:sectPr>
+      <w:footerReference w:type="default" r:id="rId39"/>
       <w:pgSz w:w="12240" w:h="15840"/>
       <w:pgMar w:top="1440" w:right="1440" w:bottom="1440" w:left="1440" w:header="720" w:footer="720" w:gutter="0"/>
-      <w:pgNumType w:start="1"/>
+      <w:pgNumType w:start="0"/>
       <w:cols w:space="720"/>
+      <w:docGrid w:linePitch="299"/>
     </w:sectPr>
   </w:body>
 </w:document>
+</file>
+
+<file path=word/endnotes.xml><?xml version="1.0" encoding="utf-8"?>
+<w:endnotes xmlns:wpc="http://schemas.microsoft.com/office/word/2010/wordprocessingCanvas" xmlns:mc="http://schemas.openxmlformats.org/markup-compatibility/2006" xmlns:o="urn:schemas-microsoft-com:office:office" xmlns:r="http://schemas.openxmlformats.org/officeDocument/2006/relationships" xmlns:m="http://schemas.openxmlformats.org/officeDocument/2006/math" xmlns:v="urn:schemas-microsoft-com:vml" xmlns:wp14="http://schemas.microsoft.com/office/word/2010/wordprocessingDrawing" xmlns:wp="http://schemas.openxmlformats.org/drawingml/2006/wordprocessingDrawing" xmlns:w10="urn:schemas-microsoft-com:office:word" xmlns:w="http://schemas.openxmlformats.org/wordprocessingml/2006/main" xmlns:w14="http://schemas.microsoft.com/office/word/2010/wordml" xmlns:w15="http://schemas.microsoft.com/office/word/2012/wordml" xmlns:wpg="http://schemas.microsoft.com/office/word/2010/wordprocessingGroup" xmlns:wpi="http://schemas.microsoft.com/office/word/2010/wordprocessingInk" xmlns:wne="http://schemas.microsoft.com/office/word/2006/wordml" xmlns:wps="http://schemas.microsoft.com/office/word/2010/wordprocessingShape" mc:Ignorable="w14 w15 wp14">
+  <w:endnote w:type="separator" w:id="-1">
+    <w:p>
+      <w:pPr>
+        <w:spacing w:after="0" w:line="240" w:lineRule="auto"/>
+      </w:pPr>
+      <w:r>
+        <w:separator/>
+      </w:r>
+    </w:p>
+  </w:endnote>
+  <w:endnote w:type="continuationSeparator" w:id="0">
+    <w:p>
+      <w:pPr>
+        <w:spacing w:after="0" w:line="240" w:lineRule="auto"/>
+      </w:pPr>
+      <w:r>
+        <w:continuationSeparator/>
+      </w:r>
+    </w:p>
+  </w:endnote>
+</w:endnotes>
+</file>
+
+<file path=word/footer1.xml><?xml version="1.0" encoding="utf-8"?>
+<w:ftr xmlns:wpc="http://schemas.microsoft.com/office/word/2010/wordprocessingCanvas" xmlns:mc="http://schemas.openxmlformats.org/markup-compatibility/2006" xmlns:o="urn:schemas-microsoft-com:office:office" xmlns:r="http://schemas.openxmlformats.org/officeDocument/2006/relationships" xmlns:m="http://schemas.openxmlformats.org/officeDocument/2006/math" xmlns:v="urn:schemas-microsoft-com:vml" xmlns:wp14="http://schemas.microsoft.com/office/word/2010/wordprocessingDrawing" xmlns:wp="http://schemas.openxmlformats.org/drawingml/2006/wordprocessingDrawing" xmlns:w10="urn:schemas-microsoft-com:office:word" xmlns:w="http://schemas.openxmlformats.org/wordprocessingml/2006/main" xmlns:w14="http://schemas.microsoft.com/office/word/2010/wordml" xmlns:w15="http://schemas.microsoft.com/office/word/2012/wordml" xmlns:wpg="http://schemas.microsoft.com/office/word/2010/wordprocessingGroup" xmlns:wpi="http://schemas.microsoft.com/office/word/2010/wordprocessingInk" xmlns:wne="http://schemas.microsoft.com/office/word/2006/wordml" xmlns:wps="http://schemas.microsoft.com/office/word/2010/wordprocessingShape" mc:Ignorable="w14 w15 wp14">
+  <w:sdt>
+    <w:sdtPr>
+      <w:id w:val="1086960344"/>
+      <w:docPartObj>
+        <w:docPartGallery w:val="Page Numbers (Bottom of Page)"/>
+        <w:docPartUnique/>
+      </w:docPartObj>
+    </w:sdtPr>
+    <w:sdtContent>
+      <w:p>
+        <w:pPr>
+          <w:pStyle w:val="Footer"/>
+        </w:pPr>
+        <w:r>
+          <w:rPr>
+            <w:rFonts w:asciiTheme="majorHAnsi" w:eastAsiaTheme="majorEastAsia" w:hAnsiTheme="majorHAnsi" w:cstheme="majorBidi"/>
+            <w:noProof/>
+            <w:sz w:val="28"/>
+            <w:szCs w:val="28"/>
+          </w:rPr>
+          <mc:AlternateContent>
+            <mc:Choice Requires="wps">
+              <w:drawing>
+                <wp:anchor distT="0" distB="0" distL="114300" distR="114300" simplePos="0" relativeHeight="251659264" behindDoc="0" locked="0" layoutInCell="1" allowOverlap="1">
+                  <wp:simplePos x="0" y="0"/>
+                  <wp:positionH relativeFrom="rightMargin">
+                    <wp:align>center</wp:align>
+                  </wp:positionH>
+                  <wp:positionV relativeFrom="bottomMargin">
+                    <wp:align>center</wp:align>
+                  </wp:positionV>
+                  <wp:extent cx="512445" cy="441325"/>
+                  <wp:effectExtent l="0" t="0" r="1905" b="0"/>
+                  <wp:wrapNone/>
+                  <wp:docPr id="1" name="Flowchart: Alternate Process 1"/>
+                  <wp:cNvGraphicFramePr>
+                    <a:graphicFrameLocks xmlns:a="http://schemas.openxmlformats.org/drawingml/2006/main"/>
+                  </wp:cNvGraphicFramePr>
+                  <a:graphic xmlns:a="http://schemas.openxmlformats.org/drawingml/2006/main">
+                    <a:graphicData uri="http://schemas.microsoft.com/office/word/2010/wordprocessingShape">
+                      <wps:wsp>
+                        <wps:cNvSpPr>
+                          <a:spLocks noChangeArrowheads="1"/>
+                        </wps:cNvSpPr>
+                        <wps:spPr bwMode="auto">
+                          <a:xfrm>
+                            <a:off x="0" y="0"/>
+                            <a:ext cx="512445" cy="441325"/>
+                          </a:xfrm>
+                          <a:prstGeom prst="flowChartAlternateProcess">
+                            <a:avLst/>
+                          </a:prstGeom>
+                          <a:noFill/>
+                          <a:ln>
+                            <a:noFill/>
+                          </a:ln>
+                          <a:extLst>
+                            <a:ext uri="{909E8E84-426E-40DD-AFC4-6F175D3DCCD1}">
+                              <a14:hiddenFill xmlns:a14="http://schemas.microsoft.com/office/drawing/2010/main">
+                                <a:solidFill>
+                                  <a:srgbClr val="5C83B4"/>
+                                </a:solidFill>
+                              </a14:hiddenFill>
+                            </a:ext>
+                            <a:ext uri="{91240B29-F687-4F45-9708-019B960494DF}">
+                              <a14:hiddenLine xmlns:a14="http://schemas.microsoft.com/office/drawing/2010/main" w="9525">
+                                <a:solidFill>
+                                  <a:srgbClr val="737373"/>
+                                </a:solidFill>
+                                <a:miter lim="800000"/>
+                                <a:headEnd/>
+                                <a:tailEnd/>
+                              </a14:hiddenLine>
+                            </a:ext>
+                          </a:extLst>
+                        </wps:spPr>
+                        <wps:txbx>
+                          <w:txbxContent>
+                            <w:p>
+                              <w:pPr>
+                                <w:pStyle w:val="Footer"/>
+                                <w:pBdr>
+                                  <w:top w:val="single" w:sz="12" w:space="1" w:color="A5A5A5" w:themeColor="accent3"/>
+                                  <w:bottom w:val="single" w:sz="48" w:space="1" w:color="A5A5A5" w:themeColor="accent3"/>
+                                </w:pBdr>
+                                <w:jc w:val="center"/>
+                                <w:rPr>
+                                  <w:b/>
+                                  <w:sz w:val="28"/>
+                                  <w:szCs w:val="28"/>
+                                </w:rPr>
+                              </w:pPr>
+                              <w:r>
+                                <w:rPr>
+                                  <w:b/>
+                                </w:rPr>
+                                <w:fldChar w:fldCharType="begin"/>
+                              </w:r>
+                              <w:r>
+                                <w:rPr>
+                                  <w:b/>
+                                </w:rPr>
+                                <w:instrText xml:space="preserve"> PAGE    \* MERGEFORMAT </w:instrText>
+                              </w:r>
+                              <w:r>
+                                <w:rPr>
+                                  <w:b/>
+                                </w:rPr>
+                                <w:fldChar w:fldCharType="separate"/>
+                              </w:r>
+                              <w:r>
+                                <w:rPr>
+                                  <w:b/>
+                                  <w:noProof/>
+                                  <w:sz w:val="28"/>
+                                  <w:szCs w:val="28"/>
+                                </w:rPr>
+                                <w:t>17</w:t>
+                              </w:r>
+                              <w:r>
+                                <w:rPr>
+                                  <w:b/>
+                                  <w:noProof/>
+                                  <w:sz w:val="28"/>
+                                  <w:szCs w:val="28"/>
+                                </w:rPr>
+                                <w:fldChar w:fldCharType="end"/>
+                              </w:r>
+                            </w:p>
+                          </w:txbxContent>
+                        </wps:txbx>
+                        <wps:bodyPr rot="0" vert="horz" wrap="square" lIns="91440" tIns="45720" rIns="91440" bIns="45720" anchor="t" anchorCtr="0" upright="1">
+                          <a:noAutofit/>
+                        </wps:bodyPr>
+                      </wps:wsp>
+                    </a:graphicData>
+                  </a:graphic>
+                  <wp14:sizeRelH relativeFrom="page">
+                    <wp14:pctWidth>0</wp14:pctWidth>
+                  </wp14:sizeRelH>
+                  <wp14:sizeRelV relativeFrom="page">
+                    <wp14:pctHeight>0</wp14:pctHeight>
+                  </wp14:sizeRelV>
+                </wp:anchor>
+              </w:drawing>
+            </mc:Choice>
+            <mc:Fallback>
+              <w:pict>
+                <v:shapetype id="_x0000_t176" coordsize="21600,21600" o:spt="176" adj="2700" path="m@0,qx0@0l0@2qy@0,21600l@1,21600qx21600@2l21600@0qy@1,xe">
+                  <v:stroke joinstyle="miter"/>
+                  <v:formulas>
+                    <v:f eqn="val #0"/>
+                    <v:f eqn="sum width 0 #0"/>
+                    <v:f eqn="sum height 0 #0"/>
+                    <v:f eqn="prod @0 2929 10000"/>
+                    <v:f eqn="sum width 0 @3"/>
+                    <v:f eqn="sum height 0 @3"/>
+                    <v:f eqn="val width"/>
+                    <v:f eqn="val height"/>
+                    <v:f eqn="prod width 1 2"/>
+                    <v:f eqn="prod height 1 2"/>
+                  </v:formulas>
+                  <v:path gradientshapeok="t" limo="10800,10800" o:connecttype="custom" o:connectlocs="@8,0;0,@9;@8,@7;@6,@9" textboxrect="@3,@3,@4,@5"/>
+                </v:shapetype>
+                <v:shape id="Flowchart: Alternate Process 1" o:spid="_x0000_s1026" type="#_x0000_t176" style="position:absolute;margin-left:0;margin-top:0;width:40.35pt;height:34.75pt;z-index:251659264;visibility:visible;mso-wrap-style:square;mso-width-percent:0;mso-height-percent:0;mso-wrap-distance-left:9pt;mso-wrap-distance-top:0;mso-wrap-distance-right:9pt;mso-wrap-distance-bottom:0;mso-position-horizontal:center;mso-position-horizontal-relative:right-margin-area;mso-position-vertical:center;mso-position-vertical-relative:bottom-margin-area;mso-width-percent:0;mso-height-percent:0;mso-width-relative:page;mso-height-relative:page;v-text-anchor:top" o:gfxdata="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" filled="f" fillcolor="#5c83b4" stroked="f" strokecolor="#737373">
+                  <v:textbox>
+                    <w:txbxContent>
+                      <w:p>
+                        <w:pPr>
+                          <w:pStyle w:val="Footer"/>
+                          <w:pBdr>
+                            <w:top w:val="single" w:sz="12" w:space="1" w:color="A5A5A5" w:themeColor="accent3"/>
+                            <w:bottom w:val="single" w:sz="48" w:space="1" w:color="A5A5A5" w:themeColor="accent3"/>
+                          </w:pBdr>
+                          <w:jc w:val="center"/>
+                          <w:rPr>
+                            <w:b/>
+                            <w:sz w:val="28"/>
+                            <w:szCs w:val="28"/>
+                          </w:rPr>
+                        </w:pPr>
+                        <w:r>
+                          <w:rPr>
+                            <w:b/>
+                          </w:rPr>
+                          <w:fldChar w:fldCharType="begin"/>
+                        </w:r>
+                        <w:r>
+                          <w:rPr>
+                            <w:b/>
+                          </w:rPr>
+                          <w:instrText xml:space="preserve"> PAGE    \* MERGEFORMAT </w:instrText>
+                        </w:r>
+                        <w:r>
+                          <w:rPr>
+                            <w:b/>
+                          </w:rPr>
+                          <w:fldChar w:fldCharType="separate"/>
+                        </w:r>
+                        <w:r>
+                          <w:rPr>
+                            <w:b/>
+                            <w:noProof/>
+                            <w:sz w:val="28"/>
+                            <w:szCs w:val="28"/>
+                          </w:rPr>
+                          <w:t>17</w:t>
+                        </w:r>
+                        <w:r>
+                          <w:rPr>
+                            <w:b/>
+                            <w:noProof/>
+                            <w:sz w:val="28"/>
+                            <w:szCs w:val="28"/>
+                          </w:rPr>
+                          <w:fldChar w:fldCharType="end"/>
+                        </w:r>
+                      </w:p>
+                    </w:txbxContent>
+                  </v:textbox>
+                  <w10:wrap anchorx="margin" anchory="margin"/>
+                </v:shape>
+              </w:pict>
+            </mc:Fallback>
+          </mc:AlternateContent>
+        </w:r>
+      </w:p>
+    </w:sdtContent>
+  </w:sdt>
+</w:ftr>
+</file>
+
+<file path=word/footnotes.xml><?xml version="1.0" encoding="utf-8"?>
+<w:footnotes xmlns:wpc="http://schemas.microsoft.com/office/word/2010/wordprocessingCanvas" xmlns:mc="http://schemas.openxmlformats.org/markup-compatibility/2006" xmlns:o="urn:schemas-microsoft-com:office:office" xmlns:r="http://schemas.openxmlformats.org/officeDocument/2006/relationships" xmlns:m="http://schemas.openxmlformats.org/officeDocument/2006/math" xmlns:v="urn:schemas-microsoft-com:vml" xmlns:wp14="http://schemas.microsoft.com/office/word/2010/wordprocessingDrawing" xmlns:wp="http://schemas.openxmlformats.org/drawingml/2006/wordprocessingDrawing" xmlns:w10="urn:schemas-microsoft-com:office:word" xmlns:w="http://schemas.openxmlformats.org/wordprocessingml/2006/main" xmlns:w14="http://schemas.microsoft.com/office/word/2010/wordml" xmlns:w15="http://schemas.microsoft.com/office/word/2012/wordml" xmlns:wpg="http://schemas.microsoft.com/office/word/2010/wordprocessingGroup" xmlns:wpi="http://schemas.microsoft.com/office/word/2010/wordprocessingInk" xmlns:wne="http://schemas.microsoft.com/office/word/2006/wordml" xmlns:wps="http://schemas.microsoft.com/office/word/2010/wordprocessingShape" mc:Ignorable="w14 w15 wp14">
+  <w:footnote w:type="separator" w:id="-1">
+    <w:p>
+      <w:pPr>
+        <w:spacing w:after="0" w:line="240" w:lineRule="auto"/>
+      </w:pPr>
+      <w:r>
+        <w:separator/>
+      </w:r>
+    </w:p>
+  </w:footnote>
+  <w:footnote w:type="continuationSeparator" w:id="0">
+    <w:p>
+      <w:pPr>
+        <w:spacing w:after="0" w:line="240" w:lineRule="auto"/>
+      </w:pPr>
+      <w:r>
+        <w:continuationSeparator/>
+      </w:r>
+    </w:p>
+  </w:footnote>
+</w:footnotes>
 </file>
 
 <file path=word/numbering.xml><?xml version="1.0" encoding="utf-8"?>
@@ -4852,6 +4853,50 @@
       </w:tblBorders>
     </w:tblPr>
   </w:style>
+  <w:style w:type="paragraph" w:styleId="Header">
+    <w:name w:val="header"/>
+    <w:basedOn w:val="Normal"/>
+    <w:link w:val="HeaderChar"/>
+    <w:uiPriority w:val="99"/>
+    <w:unhideWhenUsed/>
+    <w:rsid w:val="00EE22EA"/>
+    <w:pPr>
+      <w:tabs>
+        <w:tab w:val="center" w:pos="4513"/>
+        <w:tab w:val="right" w:pos="9026"/>
+      </w:tabs>
+      <w:spacing w:after="0" w:line="240" w:lineRule="auto"/>
+    </w:pPr>
+  </w:style>
+  <w:style w:type="character" w:customStyle="1" w:styleId="HeaderChar">
+    <w:name w:val="Header Char"/>
+    <w:basedOn w:val="DefaultParagraphFont"/>
+    <w:link w:val="Header"/>
+    <w:uiPriority w:val="99"/>
+    <w:rsid w:val="00EE22EA"/>
+  </w:style>
+  <w:style w:type="paragraph" w:styleId="Footer">
+    <w:name w:val="footer"/>
+    <w:basedOn w:val="Normal"/>
+    <w:link w:val="FooterChar"/>
+    <w:uiPriority w:val="99"/>
+    <w:unhideWhenUsed/>
+    <w:rsid w:val="00EE22EA"/>
+    <w:pPr>
+      <w:tabs>
+        <w:tab w:val="center" w:pos="4513"/>
+        <w:tab w:val="right" w:pos="9026"/>
+      </w:tabs>
+      <w:spacing w:after="0" w:line="240" w:lineRule="auto"/>
+    </w:pPr>
+  </w:style>
+  <w:style w:type="character" w:customStyle="1" w:styleId="FooterChar">
+    <w:name w:val="Footer Char"/>
+    <w:basedOn w:val="DefaultParagraphFont"/>
+    <w:link w:val="Footer"/>
+    <w:uiPriority w:val="99"/>
+    <w:rsid w:val="00EE22EA"/>
+  </w:style>
 </w:styles>
 </file>
 

</xml_diff>